<commit_message>
add Point72 Interview R1
</commit_message>
<xml_diff>
--- a/Assignment/Week3/Point72 Asset Management - Round 1.docx
+++ b/Assignment/Week3/Point72 Asset Management - Round 1.docx
@@ -867,18 +867,31 @@
       <w:pPr>
         <w:pStyle w:val="Normal"/>
         <w:widowControl/>
-        <w:rPr>
-          <w:rFonts w:ascii="Roboto;Helvetica;Arial;sans-serif" w:hAnsi="Roboto;Helvetica;Arial;sans-serif"/>
-          <w:b w:val="false"/>
-          <w:i w:val="false"/>
-          <w:caps w:val="false"/>
-          <w:smallCaps w:val="false"/>
-          <w:spacing w:val="0"/>
-          <w:sz w:val="20"/>
-        </w:rPr>
-      </w:pPr>
-      <w:r>
-        <w:rPr/>
+        <w:rPr/>
+      </w:pPr>
+      <w:r>
+        <w:rPr>
+          <w:rFonts w:ascii="Roboto;Helvetica;Arial;sans-serif" w:hAnsi="Roboto;Helvetica;Arial;sans-serif"/>
+          <w:b w:val="false"/>
+          <w:i w:val="false"/>
+          <w:caps w:val="false"/>
+          <w:smallCaps w:val="false"/>
+          <w:spacing w:val="0"/>
+          <w:sz w:val="20"/>
+        </w:rPr>
+        <w:t>I</w:t>
+      </w:r>
+      <w:r>
+        <w:rPr>
+          <w:rFonts w:ascii="Roboto;Helvetica;Arial;sans-serif" w:hAnsi="Roboto;Helvetica;Arial;sans-serif"/>
+          <w:b w:val="false"/>
+          <w:i w:val="false"/>
+          <w:caps w:val="false"/>
+          <w:smallCaps w:val="false"/>
+          <w:spacing w:val="0"/>
+          <w:sz w:val="20"/>
+        </w:rPr>
+        <w:t xml:space="preserve">t really depends, for example if we want to know if a people wanna buy some financial asset, we can track those people who show strong willingnese to buy new iphones or new google pixel 3 phone on social media platform. </w:t>
       </w:r>
     </w:p>
     <w:p>
@@ -3302,33 +3315,7 @@
           <w:spacing w:val="0"/>
           <w:sz w:val="20"/>
         </w:rPr>
-        <w:t xml:space="preserve">q how do you achieve </w:t>
-      </w:r>
-      <w:bookmarkStart w:id="0" w:name="__DdeLink__19_2968240206"/>
-      <w:r>
-        <w:rPr>
-          <w:rFonts w:ascii="Roboto;Helvetica;Arial;sans-serif" w:hAnsi="Roboto;Helvetica;Arial;sans-serif"/>
-          <w:b w:val="false"/>
-          <w:i w:val="false"/>
-          <w:caps w:val="false"/>
-          <w:smallCaps w:val="false"/>
-          <w:spacing w:val="0"/>
-          <w:sz w:val="20"/>
-        </w:rPr>
-        <w:t>standardization of a schema</w:t>
-      </w:r>
-      <w:bookmarkEnd w:id="0"/>
-      <w:r>
-        <w:rPr>
-          <w:rFonts w:ascii="Roboto;Helvetica;Arial;sans-serif" w:hAnsi="Roboto;Helvetica;Arial;sans-serif"/>
-          <w:b w:val="false"/>
-          <w:i w:val="false"/>
-          <w:caps w:val="false"/>
-          <w:smallCaps w:val="false"/>
-          <w:spacing w:val="0"/>
-          <w:sz w:val="20"/>
-        </w:rPr>
-        <w:t>?</w:t>
+        <w:t>q how do you achieve standardization of a schema?</w:t>
         <w:br/>
       </w:r>
     </w:p>

</xml_diff>